<commit_message>
Att Diagrama de Classe
</commit_message>
<xml_diff>
--- a/2º Trimestre/Design de Software/Aula 08/Diagrama de Classe.docx
+++ b/2º Trimestre/Design de Software/Aula 08/Diagrama de Classe.docx
@@ -33,7 +33,7 @@
                     <pic:cNvPicPr/>
                   </pic:nvPicPr>
                   <pic:blipFill>
-                    <a:blip r:embed="rId4"/>
+                    <a:blip r:embed="rId5"/>
                     <a:stretch>
                       <a:fillRect/>
                     </a:stretch>
@@ -148,7 +148,7 @@
                     <pic:cNvPicPr/>
                   </pic:nvPicPr>
                   <pic:blipFill>
-                    <a:blip r:embed="rId5"/>
+                    <a:blip r:embed="rId6"/>
                     <a:stretch>
                       <a:fillRect/>
                     </a:stretch>
@@ -208,7 +208,7 @@
                     <pic:cNvPicPr/>
                   </pic:nvPicPr>
                   <pic:blipFill>
-                    <a:blip r:embed="rId6"/>
+                    <a:blip r:embed="rId7"/>
                     <a:stretch>
                       <a:fillRect/>
                     </a:stretch>
@@ -267,7 +267,7 @@
                     <pic:cNvPicPr/>
                   </pic:nvPicPr>
                   <pic:blipFill>
-                    <a:blip r:embed="rId7"/>
+                    <a:blip r:embed="rId8"/>
                     <a:stretch>
                       <a:fillRect/>
                     </a:stretch>
@@ -326,7 +326,7 @@
                     <pic:cNvPicPr/>
                   </pic:nvPicPr>
                   <pic:blipFill>
-                    <a:blip r:embed="rId8"/>
+                    <a:blip r:embed="rId9"/>
                     <a:stretch>
                       <a:fillRect/>
                     </a:stretch>
@@ -386,7 +386,7 @@
                     <pic:cNvPicPr/>
                   </pic:nvPicPr>
                   <pic:blipFill>
-                    <a:blip r:embed="rId9"/>
+                    <a:blip r:embed="rId10"/>
                     <a:stretch>
                       <a:fillRect/>
                     </a:stretch>
@@ -445,7 +445,7 @@
                     <pic:cNvPicPr/>
                   </pic:nvPicPr>
                   <pic:blipFill>
-                    <a:blip r:embed="rId10"/>
+                    <a:blip r:embed="rId11"/>
                     <a:stretch>
                       <a:fillRect/>
                     </a:stretch>
@@ -504,7 +504,7 @@
                     <pic:cNvPicPr/>
                   </pic:nvPicPr>
                   <pic:blipFill>
-                    <a:blip r:embed="rId11"/>
+                    <a:blip r:embed="rId12"/>
                     <a:stretch>
                       <a:fillRect/>
                     </a:stretch>
@@ -582,7 +582,7 @@
                     <pic:cNvPicPr/>
                   </pic:nvPicPr>
                   <pic:blipFill>
-                    <a:blip r:embed="rId12"/>
+                    <a:blip r:embed="rId13"/>
                     <a:stretch>
                       <a:fillRect/>
                     </a:stretch>
@@ -641,7 +641,7 @@
                     <pic:cNvPicPr/>
                   </pic:nvPicPr>
                   <pic:blipFill>
-                    <a:blip r:embed="rId13"/>
+                    <a:blip r:embed="rId14"/>
                     <a:stretch>
                       <a:fillRect/>
                     </a:stretch>
@@ -671,6 +671,895 @@
     </w:p>
     <w:p>
       <w:pPr>
+        <w:ind w:firstLine="708"/>
+        <w:jc w:val="both"/>
+        <w:rPr>
+          <w:rFonts w:ascii="Times New Roman" w:hAnsi="Times New Roman" w:cs="Times New Roman"/>
+          <w:b/>
+          <w:sz w:val="24"/>
+          <w:szCs w:val="24"/>
+        </w:rPr>
+      </w:pPr>
+      <w:r>
+        <w:rPr>
+          <w:rFonts w:ascii="Times New Roman" w:hAnsi="Times New Roman" w:cs="Times New Roman"/>
+          <w:b/>
+          <w:sz w:val="24"/>
+          <w:szCs w:val="24"/>
+        </w:rPr>
+        <w:t>Dependência</w:t>
+      </w:r>
+      <w:r>
+        <w:rPr>
+          <w:rFonts w:ascii="Times New Roman" w:hAnsi="Times New Roman" w:cs="Times New Roman"/>
+          <w:b/>
+          <w:sz w:val="24"/>
+          <w:szCs w:val="24"/>
+        </w:rPr>
+        <w:t>:</w:t>
+      </w:r>
+    </w:p>
+    <w:p>
+      <w:pPr>
+        <w:ind w:firstLine="708"/>
+        <w:jc w:val="both"/>
+        <w:rPr>
+          <w:rFonts w:ascii="Times New Roman" w:hAnsi="Times New Roman" w:cs="Times New Roman"/>
+          <w:sz w:val="24"/>
+          <w:szCs w:val="24"/>
+        </w:rPr>
+      </w:pPr>
+      <w:r>
+        <w:rPr>
+          <w:rFonts w:ascii="Times New Roman" w:hAnsi="Times New Roman" w:cs="Times New Roman"/>
+          <w:sz w:val="24"/>
+          <w:szCs w:val="24"/>
+        </w:rPr>
+        <w:t>Uma dependência significa a relação entre duas ou mais classes em que uma mudança em uma, pode forçar mudanças na outra. No entanto, sempre criará um relacionamento mais fraco. A Dependência indica que uma classe depende de outra.</w:t>
+      </w:r>
+    </w:p>
+    <w:p>
+      <w:pPr>
+        <w:ind w:firstLine="708"/>
+        <w:jc w:val="both"/>
+        <w:rPr>
+          <w:rFonts w:ascii="Times New Roman" w:hAnsi="Times New Roman" w:cs="Times New Roman"/>
+          <w:b/>
+          <w:sz w:val="24"/>
+          <w:szCs w:val="24"/>
+        </w:rPr>
+      </w:pPr>
+      <w:r>
+        <w:rPr>
+          <w:rFonts w:ascii="Times New Roman" w:hAnsi="Times New Roman" w:cs="Times New Roman"/>
+          <w:b/>
+          <w:sz w:val="24"/>
+          <w:szCs w:val="24"/>
+        </w:rPr>
+        <w:t>Generalização / Especializ</w:t>
+      </w:r>
+      <w:r>
+        <w:rPr>
+          <w:rFonts w:ascii="Times New Roman" w:hAnsi="Times New Roman" w:cs="Times New Roman"/>
+          <w:b/>
+          <w:sz w:val="24"/>
+          <w:szCs w:val="24"/>
+        </w:rPr>
+        <w:t>ação:</w:t>
+      </w:r>
+    </w:p>
+    <w:p>
+      <w:pPr>
+        <w:ind w:firstLine="708"/>
+        <w:jc w:val="both"/>
+        <w:rPr>
+          <w:rFonts w:ascii="Times New Roman" w:hAnsi="Times New Roman" w:cs="Times New Roman"/>
+          <w:sz w:val="24"/>
+          <w:szCs w:val="24"/>
+        </w:rPr>
+      </w:pPr>
+      <w:r>
+        <w:rPr>
+          <w:rFonts w:ascii="Times New Roman" w:hAnsi="Times New Roman" w:cs="Times New Roman"/>
+          <w:sz w:val="24"/>
+          <w:szCs w:val="24"/>
+        </w:rPr>
+        <w:t xml:space="preserve">A generalização é </w:t>
+      </w:r>
+      <w:r>
+        <w:rPr>
+          <w:rFonts w:ascii="Times New Roman" w:hAnsi="Times New Roman" w:cs="Times New Roman"/>
+          <w:sz w:val="24"/>
+          <w:szCs w:val="24"/>
+        </w:rPr>
+        <w:t>a representação que se dá a conjuntos de objetos que podem ser classificados em tipos diferentes. Geralmente existem semelhanças entre essas diferentes classes, o que faz c</w:t>
+      </w:r>
+      <w:r>
+        <w:rPr>
+          <w:rFonts w:ascii="Times New Roman" w:hAnsi="Times New Roman" w:cs="Times New Roman"/>
+          <w:sz w:val="24"/>
+          <w:szCs w:val="24"/>
+        </w:rPr>
+        <w:t>om que criemos especializações.</w:t>
+      </w:r>
+    </w:p>
+    <w:p>
+      <w:pPr>
+        <w:ind w:firstLine="708"/>
+        <w:jc w:val="both"/>
+        <w:rPr>
+          <w:rFonts w:ascii="Times New Roman" w:hAnsi="Times New Roman" w:cs="Times New Roman"/>
+          <w:sz w:val="24"/>
+          <w:szCs w:val="24"/>
+        </w:rPr>
+      </w:pPr>
+      <w:r>
+        <w:rPr>
+          <w:rFonts w:ascii="Times New Roman" w:hAnsi="Times New Roman" w:cs="Times New Roman"/>
+          <w:sz w:val="24"/>
+          <w:szCs w:val="24"/>
+        </w:rPr>
+        <w:t>Dentre as especializações, duas ou mais classes compartilham os mesmos atributos e / ou os mesmos métodos. Como você não precisa escrever o mesmo código repetidamente, deseja um mecanismo que aproveite essas semelhanças. Quando A herda (usa) de B, dizemos que A é a subclasse de B e B é a superclasse de A. Além disso, dizemos que temos “herança pura” quando A herda todos os atributos e métodos de B.</w:t>
+      </w:r>
+    </w:p>
+    <w:p>
+      <w:pPr>
+        <w:ind w:firstLine="708"/>
+        <w:jc w:val="both"/>
+        <w:rPr>
+          <w:rFonts w:ascii="Times New Roman" w:hAnsi="Times New Roman" w:cs="Times New Roman"/>
+          <w:sz w:val="24"/>
+          <w:szCs w:val="24"/>
+        </w:rPr>
+      </w:pPr>
+    </w:p>
+    <w:p>
+      <w:pPr>
+        <w:ind w:firstLine="708"/>
+        <w:jc w:val="both"/>
+        <w:rPr>
+          <w:rFonts w:ascii="Times New Roman" w:hAnsi="Times New Roman" w:cs="Times New Roman"/>
+          <w:sz w:val="24"/>
+          <w:szCs w:val="24"/>
+        </w:rPr>
+      </w:pPr>
+      <w:r>
+        <w:rPr>
+          <w:rFonts w:ascii="Times New Roman" w:hAnsi="Times New Roman" w:cs="Times New Roman"/>
+          <w:sz w:val="24"/>
+          <w:szCs w:val="24"/>
+        </w:rPr>
+        <w:t>A notação de modelagem UML para herança é uma linha com uma ponta de seta fechada apontando</w:t>
+      </w:r>
+      <w:r>
+        <w:rPr>
+          <w:rFonts w:ascii="Times New Roman" w:hAnsi="Times New Roman" w:cs="Times New Roman"/>
+          <w:sz w:val="24"/>
+          <w:szCs w:val="24"/>
+        </w:rPr>
+        <w:t xml:space="preserve"> da subclasse para a superclasses.</w:t>
+      </w:r>
+    </w:p>
+    <w:p>
+      <w:pPr>
+        <w:ind w:firstLine="708"/>
+        <w:jc w:val="both"/>
+        <w:rPr>
+          <w:rFonts w:ascii="Times New Roman" w:hAnsi="Times New Roman" w:cs="Times New Roman"/>
+          <w:sz w:val="24"/>
+          <w:szCs w:val="24"/>
+        </w:rPr>
+      </w:pPr>
+      <w:r>
+        <w:rPr>
+          <w:noProof/>
+          <w:lang w:eastAsia="pt-BR"/>
+        </w:rPr>
+        <w:drawing>
+          <wp:inline distT="0" distB="0" distL="0" distR="0">
+            <wp:extent cx="4791075" cy="2733675"/>
+            <wp:effectExtent l="114300" t="95250" r="123825" b="104775"/>
+            <wp:docPr id="16" name="Imagem 16" descr="https://paperx-dex-assets.s3.sa-east-1.amazonaws.com/images/1686939956874-ez7U9fnbOD.png"/>
+            <wp:cNvGraphicFramePr>
+              <a:graphicFrameLocks xmlns:a="http://schemas.openxmlformats.org/drawingml/2006/main" noChangeAspect="1"/>
+            </wp:cNvGraphicFramePr>
+            <a:graphic xmlns:a="http://schemas.openxmlformats.org/drawingml/2006/main">
+              <a:graphicData uri="http://schemas.openxmlformats.org/drawingml/2006/picture">
+                <pic:pic xmlns:pic="http://schemas.openxmlformats.org/drawingml/2006/picture">
+                  <pic:nvPicPr>
+                    <pic:cNvPr id="0" name="Picture 1" descr="https://paperx-dex-assets.s3.sa-east-1.amazonaws.com/images/1686939956874-ez7U9fnbOD.png"/>
+                    <pic:cNvPicPr>
+                      <a:picLocks noChangeAspect="1" noChangeArrowheads="1"/>
+                    </pic:cNvPicPr>
+                  </pic:nvPicPr>
+                  <pic:blipFill>
+                    <a:blip r:embed="rId15">
+                      <a:extLst>
+                        <a:ext uri="{28A0092B-C50C-407E-A947-70E740481C1C}">
+                          <a14:useLocalDpi xmlns:a14="http://schemas.microsoft.com/office/drawing/2010/main" val="0"/>
+                        </a:ext>
+                      </a:extLst>
+                    </a:blip>
+                    <a:srcRect/>
+                    <a:stretch>
+                      <a:fillRect/>
+                    </a:stretch>
+                  </pic:blipFill>
+                  <pic:spPr bwMode="auto">
+                    <a:xfrm>
+                      <a:off x="0" y="0"/>
+                      <a:ext cx="4791075" cy="2733675"/>
+                    </a:xfrm>
+                    <a:prstGeom prst="rect">
+                      <a:avLst/>
+                    </a:prstGeom>
+                    <a:effectLst>
+                      <a:outerShdw blurRad="63500" sx="102000" sy="102000" algn="ctr" rotWithShape="0">
+                        <a:prstClr val="black">
+                          <a:alpha val="40000"/>
+                        </a:prstClr>
+                      </a:outerShdw>
+                    </a:effectLst>
+                  </pic:spPr>
+                </pic:pic>
+              </a:graphicData>
+            </a:graphic>
+          </wp:inline>
+        </w:drawing>
+      </w:r>
+    </w:p>
+    <w:p>
+      <w:pPr>
+        <w:ind w:firstLine="708"/>
+        <w:jc w:val="both"/>
+        <w:rPr>
+          <w:rFonts w:ascii="Times New Roman" w:hAnsi="Times New Roman" w:cs="Times New Roman"/>
+          <w:b/>
+          <w:sz w:val="24"/>
+          <w:szCs w:val="24"/>
+        </w:rPr>
+      </w:pPr>
+      <w:r>
+        <w:rPr>
+          <w:rFonts w:ascii="Times New Roman" w:hAnsi="Times New Roman" w:cs="Times New Roman"/>
+          <w:b/>
+          <w:sz w:val="24"/>
+          <w:szCs w:val="24"/>
+        </w:rPr>
+        <w:t>Associação</w:t>
+      </w:r>
+      <w:r>
+        <w:rPr>
+          <w:rFonts w:ascii="Times New Roman" w:hAnsi="Times New Roman" w:cs="Times New Roman"/>
+          <w:b/>
+          <w:sz w:val="24"/>
+          <w:szCs w:val="24"/>
+        </w:rPr>
+        <w:t>:</w:t>
+      </w:r>
+    </w:p>
+    <w:p>
+      <w:pPr>
+        <w:ind w:firstLine="708"/>
+        <w:jc w:val="both"/>
+        <w:rPr>
+          <w:rFonts w:ascii="Times New Roman" w:hAnsi="Times New Roman" w:cs="Times New Roman"/>
+          <w:sz w:val="24"/>
+          <w:szCs w:val="24"/>
+        </w:rPr>
+      </w:pPr>
+      <w:r>
+        <w:rPr>
+          <w:rFonts w:ascii="Times New Roman" w:hAnsi="Times New Roman" w:cs="Times New Roman"/>
+          <w:sz w:val="24"/>
+          <w:szCs w:val="24"/>
+        </w:rPr>
+        <w:t>Esse tipo de relacionamento representa relacionamentos estáticos entre as classes A e B. Por exemplo: um funcionário trabalha para uma organização.</w:t>
+      </w:r>
+    </w:p>
+    <w:p>
+      <w:pPr>
+        <w:jc w:val="both"/>
+        <w:rPr>
+          <w:rFonts w:ascii="Times New Roman" w:hAnsi="Times New Roman" w:cs="Times New Roman"/>
+          <w:sz w:val="24"/>
+          <w:szCs w:val="24"/>
+        </w:rPr>
+      </w:pPr>
+      <w:r>
+        <w:rPr>
+          <w:rFonts w:ascii="Times New Roman" w:hAnsi="Times New Roman" w:cs="Times New Roman"/>
+          <w:sz w:val="24"/>
+          <w:szCs w:val="24"/>
+        </w:rPr>
+        <w:t>Aqui estão algu</w:t>
+      </w:r>
+      <w:r>
+        <w:rPr>
+          <w:rFonts w:ascii="Times New Roman" w:hAnsi="Times New Roman" w:cs="Times New Roman"/>
+          <w:sz w:val="24"/>
+          <w:szCs w:val="24"/>
+        </w:rPr>
+        <w:t>mas regras para associação:</w:t>
+      </w:r>
+    </w:p>
+    <w:p>
+      <w:pPr>
+        <w:pStyle w:val="PargrafodaLista"/>
+        <w:numPr>
+          <w:ilvl w:val="0"/>
+          <w:numId w:val="1"/>
+        </w:numPr>
+        <w:jc w:val="both"/>
+        <w:rPr>
+          <w:rFonts w:ascii="Times New Roman" w:hAnsi="Times New Roman" w:cs="Times New Roman"/>
+          <w:sz w:val="24"/>
+          <w:szCs w:val="24"/>
+        </w:rPr>
+      </w:pPr>
+      <w:r>
+        <w:rPr>
+          <w:rFonts w:ascii="Times New Roman" w:hAnsi="Times New Roman" w:cs="Times New Roman"/>
+          <w:sz w:val="24"/>
+          <w:szCs w:val="24"/>
+        </w:rPr>
+        <w:t>Associação é principalmente verbo ou frase verbal ou substantivo ou frase substantivo.</w:t>
+      </w:r>
+    </w:p>
+    <w:p>
+      <w:pPr>
+        <w:pStyle w:val="PargrafodaLista"/>
+        <w:numPr>
+          <w:ilvl w:val="0"/>
+          <w:numId w:val="1"/>
+        </w:numPr>
+        <w:jc w:val="both"/>
+        <w:rPr>
+          <w:rFonts w:ascii="Times New Roman" w:hAnsi="Times New Roman" w:cs="Times New Roman"/>
+          <w:sz w:val="24"/>
+          <w:szCs w:val="24"/>
+        </w:rPr>
+      </w:pPr>
+      <w:r>
+        <w:rPr>
+          <w:rFonts w:ascii="Times New Roman" w:hAnsi="Times New Roman" w:cs="Times New Roman"/>
+          <w:sz w:val="24"/>
+          <w:szCs w:val="24"/>
+        </w:rPr>
+        <w:t>Deve ser nomeado para indicar o papel desempenhado pela classe anexada no final do caminho da associação.</w:t>
+      </w:r>
+    </w:p>
+    <w:p>
+      <w:pPr>
+        <w:pStyle w:val="PargrafodaLista"/>
+        <w:numPr>
+          <w:ilvl w:val="0"/>
+          <w:numId w:val="1"/>
+        </w:numPr>
+        <w:jc w:val="both"/>
+        <w:rPr>
+          <w:rFonts w:ascii="Times New Roman" w:hAnsi="Times New Roman" w:cs="Times New Roman"/>
+          <w:sz w:val="24"/>
+          <w:szCs w:val="24"/>
+        </w:rPr>
+      </w:pPr>
+      <w:r>
+        <w:rPr>
+          <w:rFonts w:ascii="Times New Roman" w:hAnsi="Times New Roman" w:cs="Times New Roman"/>
+          <w:sz w:val="24"/>
+          <w:szCs w:val="24"/>
+        </w:rPr>
+        <w:t>Obrigatório para associações reflexivas</w:t>
+      </w:r>
+    </w:p>
+    <w:p>
+      <w:pPr>
+        <w:jc w:val="both"/>
+        <w:rPr>
+          <w:rFonts w:ascii="Times New Roman" w:hAnsi="Times New Roman" w:cs="Times New Roman"/>
+          <w:sz w:val="24"/>
+          <w:szCs w:val="24"/>
+        </w:rPr>
+      </w:pPr>
+      <w:r>
+        <w:rPr>
+          <w:noProof/>
+          <w:lang w:eastAsia="pt-BR"/>
+        </w:rPr>
+        <w:drawing>
+          <wp:inline distT="0" distB="0" distL="0" distR="0">
+            <wp:extent cx="5400040" cy="1217738"/>
+            <wp:effectExtent l="133350" t="76200" r="124460" b="78105"/>
+            <wp:docPr id="17" name="Imagem 17" descr="https://paperx-dex-assets.s3.sa-east-1.amazonaws.com/images/1667588432347-rggNkB76gk.png"/>
+            <wp:cNvGraphicFramePr>
+              <a:graphicFrameLocks xmlns:a="http://schemas.openxmlformats.org/drawingml/2006/main" noChangeAspect="1"/>
+            </wp:cNvGraphicFramePr>
+            <a:graphic xmlns:a="http://schemas.openxmlformats.org/drawingml/2006/main">
+              <a:graphicData uri="http://schemas.openxmlformats.org/drawingml/2006/picture">
+                <pic:pic xmlns:pic="http://schemas.openxmlformats.org/drawingml/2006/picture">
+                  <pic:nvPicPr>
+                    <pic:cNvPr id="0" name="Picture 3" descr="https://paperx-dex-assets.s3.sa-east-1.amazonaws.com/images/1667588432347-rggNkB76gk.png"/>
+                    <pic:cNvPicPr>
+                      <a:picLocks noChangeAspect="1" noChangeArrowheads="1"/>
+                    </pic:cNvPicPr>
+                  </pic:nvPicPr>
+                  <pic:blipFill>
+                    <a:blip r:embed="rId16">
+                      <a:extLst>
+                        <a:ext uri="{28A0092B-C50C-407E-A947-70E740481C1C}">
+                          <a14:useLocalDpi xmlns:a14="http://schemas.microsoft.com/office/drawing/2010/main" val="0"/>
+                        </a:ext>
+                      </a:extLst>
+                    </a:blip>
+                    <a:srcRect/>
+                    <a:stretch>
+                      <a:fillRect/>
+                    </a:stretch>
+                  </pic:blipFill>
+                  <pic:spPr bwMode="auto">
+                    <a:xfrm>
+                      <a:off x="0" y="0"/>
+                      <a:ext cx="5400040" cy="1217738"/>
+                    </a:xfrm>
+                    <a:prstGeom prst="rect">
+                      <a:avLst/>
+                    </a:prstGeom>
+                    <a:effectLst>
+                      <a:outerShdw blurRad="63500" sx="102000" sy="102000" algn="ctr" rotWithShape="0">
+                        <a:prstClr val="black">
+                          <a:alpha val="40000"/>
+                        </a:prstClr>
+                      </a:outerShdw>
+                    </a:effectLst>
+                  </pic:spPr>
+                </pic:pic>
+              </a:graphicData>
+            </a:graphic>
+          </wp:inline>
+        </w:drawing>
+      </w:r>
+    </w:p>
+    <w:p>
+      <w:pPr>
+        <w:ind w:firstLine="360"/>
+        <w:jc w:val="both"/>
+        <w:rPr>
+          <w:rFonts w:ascii="Times New Roman" w:hAnsi="Times New Roman" w:cs="Times New Roman"/>
+          <w:b/>
+          <w:sz w:val="24"/>
+          <w:szCs w:val="24"/>
+        </w:rPr>
+      </w:pPr>
+      <w:r>
+        <w:rPr>
+          <w:rFonts w:ascii="Times New Roman" w:hAnsi="Times New Roman" w:cs="Times New Roman"/>
+          <w:b/>
+          <w:sz w:val="24"/>
+          <w:szCs w:val="24"/>
+        </w:rPr>
+        <w:t xml:space="preserve">Associação </w:t>
+      </w:r>
+      <w:r>
+        <w:rPr>
+          <w:rFonts w:ascii="Times New Roman" w:hAnsi="Times New Roman" w:cs="Times New Roman"/>
+          <w:b/>
+          <w:sz w:val="24"/>
+          <w:szCs w:val="24"/>
+        </w:rPr>
+        <w:t>–</w:t>
+      </w:r>
+      <w:r>
+        <w:rPr>
+          <w:rFonts w:ascii="Times New Roman" w:hAnsi="Times New Roman" w:cs="Times New Roman"/>
+          <w:b/>
+          <w:sz w:val="24"/>
+          <w:szCs w:val="24"/>
+        </w:rPr>
+        <w:t xml:space="preserve"> Multiplicidade</w:t>
+      </w:r>
+      <w:r>
+        <w:rPr>
+          <w:rFonts w:ascii="Times New Roman" w:hAnsi="Times New Roman" w:cs="Times New Roman"/>
+          <w:b/>
+          <w:sz w:val="24"/>
+          <w:szCs w:val="24"/>
+        </w:rPr>
+        <w:t>:</w:t>
+      </w:r>
+    </w:p>
+    <w:p>
+      <w:pPr>
+        <w:ind w:firstLine="360"/>
+        <w:jc w:val="both"/>
+        <w:rPr>
+          <w:rFonts w:ascii="Times New Roman" w:hAnsi="Times New Roman" w:cs="Times New Roman"/>
+          <w:sz w:val="24"/>
+          <w:szCs w:val="24"/>
+        </w:rPr>
+      </w:pPr>
+      <w:r>
+        <w:rPr>
+          <w:rFonts w:ascii="Times New Roman" w:hAnsi="Times New Roman" w:cs="Times New Roman"/>
+          <w:sz w:val="24"/>
+          <w:szCs w:val="24"/>
+        </w:rPr>
+        <w:t>Uma multiplicidade é um fator associado a um atributo. Ele especifica quantas instâncias de atributos são criadas quando uma classe é inicializada. Se uma multiplicidade não for especificada, por padrão, uma será considerada como uma multiplicidade padrão.</w:t>
+      </w:r>
+    </w:p>
+    <w:p>
+      <w:pPr>
+        <w:ind w:firstLine="360"/>
+        <w:jc w:val="both"/>
+        <w:rPr>
+          <w:rFonts w:ascii="Times New Roman" w:hAnsi="Times New Roman" w:cs="Times New Roman"/>
+          <w:sz w:val="24"/>
+          <w:szCs w:val="24"/>
+        </w:rPr>
+      </w:pPr>
+    </w:p>
+    <w:p>
+      <w:pPr>
+        <w:ind w:firstLine="360"/>
+        <w:jc w:val="both"/>
+        <w:rPr>
+          <w:rFonts w:ascii="Times New Roman" w:hAnsi="Times New Roman" w:cs="Times New Roman"/>
+          <w:b/>
+          <w:sz w:val="24"/>
+          <w:szCs w:val="24"/>
+        </w:rPr>
+      </w:pPr>
+      <w:r>
+        <w:rPr>
+          <w:rFonts w:ascii="Times New Roman" w:hAnsi="Times New Roman" w:cs="Times New Roman"/>
+          <w:b/>
+          <w:sz w:val="24"/>
+          <w:szCs w:val="24"/>
+        </w:rPr>
+        <w:lastRenderedPageBreak/>
+        <w:t>Agregação</w:t>
+      </w:r>
+    </w:p>
+    <w:p>
+      <w:pPr>
+        <w:ind w:firstLine="360"/>
+        <w:jc w:val="both"/>
+        <w:rPr>
+          <w:rFonts w:ascii="Times New Roman" w:hAnsi="Times New Roman" w:cs="Times New Roman"/>
+          <w:sz w:val="24"/>
+          <w:szCs w:val="24"/>
+        </w:rPr>
+      </w:pPr>
+      <w:r>
+        <w:rPr>
+          <w:rFonts w:ascii="Times New Roman" w:hAnsi="Times New Roman" w:cs="Times New Roman"/>
+          <w:sz w:val="24"/>
+          <w:szCs w:val="24"/>
+        </w:rPr>
+        <w:t>A agregação é um tipo especial de associação que modela um relacionamento de parte inteira entre agregado e suas partes.</w:t>
+      </w:r>
+    </w:p>
+    <w:p>
+      <w:pPr>
+        <w:jc w:val="both"/>
+        <w:rPr>
+          <w:rFonts w:ascii="Times New Roman" w:hAnsi="Times New Roman" w:cs="Times New Roman"/>
+          <w:sz w:val="24"/>
+          <w:szCs w:val="24"/>
+        </w:rPr>
+      </w:pPr>
+      <w:r>
+        <w:rPr>
+          <w:noProof/>
+          <w:lang w:eastAsia="pt-BR"/>
+        </w:rPr>
+        <w:drawing>
+          <wp:inline distT="0" distB="0" distL="0" distR="0" wp14:anchorId="47A1C0F2" wp14:editId="2373E2ED">
+            <wp:extent cx="5400040" cy="1225550"/>
+            <wp:effectExtent l="133350" t="76200" r="124460" b="69850"/>
+            <wp:docPr id="18" name="Imagem 18" descr="https://paperx-dex-assets.s3.sa-east-1.amazonaws.com/images/1667588819588-UZlhPrjC8g.png"/>
+            <wp:cNvGraphicFramePr>
+              <a:graphicFrameLocks xmlns:a="http://schemas.openxmlformats.org/drawingml/2006/main" noChangeAspect="1"/>
+            </wp:cNvGraphicFramePr>
+            <a:graphic xmlns:a="http://schemas.openxmlformats.org/drawingml/2006/main">
+              <a:graphicData uri="http://schemas.openxmlformats.org/drawingml/2006/picture">
+                <pic:pic xmlns:pic="http://schemas.openxmlformats.org/drawingml/2006/picture">
+                  <pic:nvPicPr>
+                    <pic:cNvPr id="0" name="Picture 5" descr="https://paperx-dex-assets.s3.sa-east-1.amazonaws.com/images/1667588819588-UZlhPrjC8g.png"/>
+                    <pic:cNvPicPr>
+                      <a:picLocks noChangeAspect="1" noChangeArrowheads="1"/>
+                    </pic:cNvPicPr>
+                  </pic:nvPicPr>
+                  <pic:blipFill>
+                    <a:blip r:embed="rId17">
+                      <a:extLst>
+                        <a:ext uri="{28A0092B-C50C-407E-A947-70E740481C1C}">
+                          <a14:useLocalDpi xmlns:a14="http://schemas.microsoft.com/office/drawing/2010/main" val="0"/>
+                        </a:ext>
+                      </a:extLst>
+                    </a:blip>
+                    <a:srcRect/>
+                    <a:stretch>
+                      <a:fillRect/>
+                    </a:stretch>
+                  </pic:blipFill>
+                  <pic:spPr bwMode="auto">
+                    <a:xfrm>
+                      <a:off x="0" y="0"/>
+                      <a:ext cx="5400040" cy="1225550"/>
+                    </a:xfrm>
+                    <a:prstGeom prst="rect">
+                      <a:avLst/>
+                    </a:prstGeom>
+                    <a:effectLst>
+                      <a:outerShdw blurRad="63500" sx="102000" sy="102000" algn="ctr" rotWithShape="0">
+                        <a:prstClr val="black">
+                          <a:alpha val="40000"/>
+                        </a:prstClr>
+                      </a:outerShdw>
+                    </a:effectLst>
+                  </pic:spPr>
+                </pic:pic>
+              </a:graphicData>
+            </a:graphic>
+          </wp:inline>
+        </w:drawing>
+      </w:r>
+    </w:p>
+    <w:p>
+      <w:pPr>
+        <w:ind w:firstLine="360"/>
+        <w:jc w:val="both"/>
+        <w:rPr>
+          <w:rFonts w:ascii="Times New Roman" w:hAnsi="Times New Roman" w:cs="Times New Roman"/>
+          <w:b/>
+          <w:sz w:val="24"/>
+          <w:szCs w:val="24"/>
+        </w:rPr>
+      </w:pPr>
+      <w:r>
+        <w:rPr>
+          <w:rFonts w:ascii="Times New Roman" w:hAnsi="Times New Roman" w:cs="Times New Roman"/>
+          <w:b/>
+          <w:sz w:val="24"/>
+          <w:szCs w:val="24"/>
+        </w:rPr>
+        <w:t>Composição</w:t>
+      </w:r>
+    </w:p>
+    <w:p>
+      <w:pPr>
+        <w:ind w:firstLine="360"/>
+        <w:jc w:val="both"/>
+        <w:rPr>
+          <w:rFonts w:ascii="Times New Roman" w:hAnsi="Times New Roman" w:cs="Times New Roman"/>
+          <w:sz w:val="24"/>
+          <w:szCs w:val="24"/>
+        </w:rPr>
+      </w:pPr>
+      <w:r>
+        <w:rPr>
+          <w:rFonts w:ascii="Times New Roman" w:hAnsi="Times New Roman" w:cs="Times New Roman"/>
+          <w:sz w:val="24"/>
+          <w:szCs w:val="24"/>
+        </w:rPr>
+        <w:t>A composição é um tipo especial de agregação que denota forte propriedade entre duas classes quando uma classe faz parte de o</w:t>
+      </w:r>
+      <w:r>
+        <w:rPr>
+          <w:rFonts w:ascii="Times New Roman" w:hAnsi="Times New Roman" w:cs="Times New Roman"/>
+          <w:sz w:val="24"/>
+          <w:szCs w:val="24"/>
+        </w:rPr>
+        <w:t>utra classe.</w:t>
+      </w:r>
+    </w:p>
+    <w:p>
+      <w:pPr>
+        <w:ind w:firstLine="360"/>
+        <w:jc w:val="both"/>
+        <w:rPr>
+          <w:rFonts w:ascii="Times New Roman" w:hAnsi="Times New Roman" w:cs="Times New Roman"/>
+          <w:sz w:val="24"/>
+          <w:szCs w:val="24"/>
+        </w:rPr>
+      </w:pPr>
+      <w:r>
+        <w:rPr>
+          <w:rFonts w:ascii="Times New Roman" w:hAnsi="Times New Roman" w:cs="Times New Roman"/>
+          <w:sz w:val="24"/>
+          <w:szCs w:val="24"/>
+        </w:rPr>
+        <w:t>Por exemplo, se um pedido é composto de itens de pedidos. O pedido pode conter muitos itens. Portanto, se não tiver pedido, todos os itens de pedido também serão removidos.</w:t>
+      </w:r>
+    </w:p>
+    <w:p>
+      <w:pPr>
+        <w:jc w:val="both"/>
+        <w:rPr>
+          <w:rFonts w:ascii="Times New Roman" w:hAnsi="Times New Roman" w:cs="Times New Roman"/>
+          <w:sz w:val="24"/>
+          <w:szCs w:val="24"/>
+        </w:rPr>
+      </w:pPr>
+      <w:r>
+        <w:rPr>
+          <w:noProof/>
+          <w:lang w:eastAsia="pt-BR"/>
+        </w:rPr>
+        <w:drawing>
+          <wp:inline distT="0" distB="0" distL="0" distR="0">
+            <wp:extent cx="5400040" cy="1326915"/>
+            <wp:effectExtent l="133350" t="95250" r="124460" b="102235"/>
+            <wp:docPr id="19" name="Imagem 19" descr="https://paperx-dex-assets.s3.sa-east-1.amazonaws.com/images/1667588846667-jdnMBYhyM0.png"/>
+            <wp:cNvGraphicFramePr>
+              <a:graphicFrameLocks xmlns:a="http://schemas.openxmlformats.org/drawingml/2006/main" noChangeAspect="1"/>
+            </wp:cNvGraphicFramePr>
+            <a:graphic xmlns:a="http://schemas.openxmlformats.org/drawingml/2006/main">
+              <a:graphicData uri="http://schemas.openxmlformats.org/drawingml/2006/picture">
+                <pic:pic xmlns:pic="http://schemas.openxmlformats.org/drawingml/2006/picture">
+                  <pic:nvPicPr>
+                    <pic:cNvPr id="0" name="Picture 7" descr="https://paperx-dex-assets.s3.sa-east-1.amazonaws.com/images/1667588846667-jdnMBYhyM0.png"/>
+                    <pic:cNvPicPr>
+                      <a:picLocks noChangeAspect="1" noChangeArrowheads="1"/>
+                    </pic:cNvPicPr>
+                  </pic:nvPicPr>
+                  <pic:blipFill>
+                    <a:blip r:embed="rId18">
+                      <a:extLst>
+                        <a:ext uri="{28A0092B-C50C-407E-A947-70E740481C1C}">
+                          <a14:useLocalDpi xmlns:a14="http://schemas.microsoft.com/office/drawing/2010/main" val="0"/>
+                        </a:ext>
+                      </a:extLst>
+                    </a:blip>
+                    <a:srcRect/>
+                    <a:stretch>
+                      <a:fillRect/>
+                    </a:stretch>
+                  </pic:blipFill>
+                  <pic:spPr bwMode="auto">
+                    <a:xfrm>
+                      <a:off x="0" y="0"/>
+                      <a:ext cx="5400040" cy="1326915"/>
+                    </a:xfrm>
+                    <a:prstGeom prst="rect">
+                      <a:avLst/>
+                    </a:prstGeom>
+                    <a:effectLst>
+                      <a:outerShdw blurRad="63500" sx="102000" sy="102000" algn="ctr" rotWithShape="0">
+                        <a:prstClr val="black">
+                          <a:alpha val="40000"/>
+                        </a:prstClr>
+                      </a:outerShdw>
+                    </a:effectLst>
+                  </pic:spPr>
+                </pic:pic>
+              </a:graphicData>
+            </a:graphic>
+          </wp:inline>
+        </w:drawing>
+      </w:r>
+    </w:p>
+    <w:p>
+      <w:pPr>
+        <w:ind w:firstLine="360"/>
+        <w:jc w:val="both"/>
+        <w:rPr>
+          <w:rFonts w:ascii="Times New Roman" w:hAnsi="Times New Roman" w:cs="Times New Roman"/>
+          <w:b/>
+          <w:sz w:val="24"/>
+          <w:szCs w:val="24"/>
+        </w:rPr>
+      </w:pPr>
+      <w:r>
+        <w:rPr>
+          <w:rFonts w:ascii="Times New Roman" w:hAnsi="Times New Roman" w:cs="Times New Roman"/>
+          <w:b/>
+          <w:sz w:val="24"/>
+          <w:szCs w:val="24"/>
+        </w:rPr>
+        <w:t>Classes abstratas</w:t>
+      </w:r>
+    </w:p>
+    <w:p>
+      <w:pPr>
+        <w:ind w:firstLine="360"/>
+        <w:jc w:val="both"/>
+        <w:rPr>
+          <w:rFonts w:ascii="Times New Roman" w:hAnsi="Times New Roman" w:cs="Times New Roman"/>
+          <w:sz w:val="24"/>
+          <w:szCs w:val="24"/>
+        </w:rPr>
+      </w:pPr>
+      <w:r>
+        <w:rPr>
+          <w:rFonts w:ascii="Times New Roman" w:hAnsi="Times New Roman" w:cs="Times New Roman"/>
+          <w:sz w:val="24"/>
+          <w:szCs w:val="24"/>
+        </w:rPr>
+        <w:t>É uma classe com um protótipo de operação, mas não a implementação. Também é possível ter uma classe abstrata sem operações declaradas dentro dela. Um resumo é útil para identificar as funcionalidades entre as classes.</w:t>
+      </w:r>
+    </w:p>
+    <w:p>
+      <w:pPr>
+        <w:jc w:val="both"/>
+        <w:rPr>
+          <w:rFonts w:ascii="Times New Roman" w:hAnsi="Times New Roman" w:cs="Times New Roman"/>
+          <w:sz w:val="24"/>
+          <w:szCs w:val="24"/>
+        </w:rPr>
+      </w:pPr>
+      <w:bookmarkStart w:id="0" w:name="_GoBack"/>
+      <w:bookmarkEnd w:id="0"/>
+      <w:r>
+        <w:rPr>
+          <w:noProof/>
+          <w:lang w:eastAsia="pt-BR"/>
+        </w:rPr>
+        <w:drawing>
+          <wp:inline distT="0" distB="0" distL="0" distR="0">
+            <wp:extent cx="5400040" cy="1965178"/>
+            <wp:effectExtent l="133350" t="95250" r="124460" b="92710"/>
+            <wp:docPr id="20" name="Imagem 20" descr="https://paperx-dex-assets.s3.sa-east-1.amazonaws.com/images/1667588877198-XXffGECeF8.png"/>
+            <wp:cNvGraphicFramePr>
+              <a:graphicFrameLocks xmlns:a="http://schemas.openxmlformats.org/drawingml/2006/main" noChangeAspect="1"/>
+            </wp:cNvGraphicFramePr>
+            <a:graphic xmlns:a="http://schemas.openxmlformats.org/drawingml/2006/main">
+              <a:graphicData uri="http://schemas.openxmlformats.org/drawingml/2006/picture">
+                <pic:pic xmlns:pic="http://schemas.openxmlformats.org/drawingml/2006/picture">
+                  <pic:nvPicPr>
+                    <pic:cNvPr id="0" name="Picture 9" descr="https://paperx-dex-assets.s3.sa-east-1.amazonaws.com/images/1667588877198-XXffGECeF8.png"/>
+                    <pic:cNvPicPr>
+                      <a:picLocks noChangeAspect="1" noChangeArrowheads="1"/>
+                    </pic:cNvPicPr>
+                  </pic:nvPicPr>
+                  <pic:blipFill>
+                    <a:blip r:embed="rId19">
+                      <a:extLst>
+                        <a:ext uri="{28A0092B-C50C-407E-A947-70E740481C1C}">
+                          <a14:useLocalDpi xmlns:a14="http://schemas.microsoft.com/office/drawing/2010/main" val="0"/>
+                        </a:ext>
+                      </a:extLst>
+                    </a:blip>
+                    <a:srcRect/>
+                    <a:stretch>
+                      <a:fillRect/>
+                    </a:stretch>
+                  </pic:blipFill>
+                  <pic:spPr bwMode="auto">
+                    <a:xfrm>
+                      <a:off x="0" y="0"/>
+                      <a:ext cx="5400040" cy="1965178"/>
+                    </a:xfrm>
+                    <a:prstGeom prst="rect">
+                      <a:avLst/>
+                    </a:prstGeom>
+                    <a:effectLst>
+                      <a:outerShdw blurRad="63500" sx="102000" sy="102000" algn="ctr" rotWithShape="0">
+                        <a:prstClr val="black">
+                          <a:alpha val="40000"/>
+                        </a:prstClr>
+                      </a:outerShdw>
+                    </a:effectLst>
+                  </pic:spPr>
+                </pic:pic>
+              </a:graphicData>
+            </a:graphic>
+          </wp:inline>
+        </w:drawing>
+      </w:r>
+    </w:p>
+    <w:p>
+      <w:pPr>
+        <w:jc w:val="both"/>
+        <w:rPr>
+          <w:rFonts w:ascii="Times New Roman" w:hAnsi="Times New Roman" w:cs="Times New Roman"/>
+          <w:sz w:val="24"/>
+          <w:szCs w:val="24"/>
+        </w:rPr>
+      </w:pPr>
+    </w:p>
+    <w:p>
+      <w:pPr>
         <w:jc w:val="both"/>
         <w:rPr>
           <w:rFonts w:ascii="Times New Roman" w:hAnsi="Times New Roman" w:cs="Times New Roman"/>
@@ -685,6 +1574,7 @@
           <w:sz w:val="24"/>
           <w:szCs w:val="24"/>
         </w:rPr>
+        <w:lastRenderedPageBreak/>
         <w:t>Ex</w:t>
       </w:r>
       <w:proofErr w:type="spellEnd"/>
@@ -728,7 +1618,7 @@
                     <pic:cNvPicPr/>
                   </pic:nvPicPr>
                   <pic:blipFill>
-                    <a:blip r:embed="rId14"/>
+                    <a:blip r:embed="rId20"/>
                     <a:stretch>
                       <a:fillRect/>
                     </a:stretch>
@@ -771,7 +1661,6 @@
           <w:sz w:val="24"/>
           <w:szCs w:val="24"/>
         </w:rPr>
-        <w:lastRenderedPageBreak/>
         <w:drawing>
           <wp:inline distT="0" distB="0" distL="0" distR="0" wp14:anchorId="634A5938" wp14:editId="5CFC96BD">
             <wp:extent cx="4705350" cy="2105025"/>
@@ -788,7 +1677,7 @@
                     <pic:cNvPicPr/>
                   </pic:nvPicPr>
                   <pic:blipFill>
-                    <a:blip r:embed="rId15"/>
+                    <a:blip r:embed="rId21"/>
                     <a:stretch>
                       <a:fillRect/>
                     </a:stretch>
@@ -893,7 +1782,7 @@
                     <pic:cNvPicPr/>
                   </pic:nvPicPr>
                   <pic:blipFill>
-                    <a:blip r:embed="rId16"/>
+                    <a:blip r:embed="rId22"/>
                     <a:stretch>
                       <a:fillRect/>
                     </a:stretch>
@@ -936,6 +1825,7 @@
           <w:sz w:val="24"/>
           <w:szCs w:val="24"/>
         </w:rPr>
+        <w:lastRenderedPageBreak/>
         <w:drawing>
           <wp:inline distT="0" distB="0" distL="0" distR="0" wp14:anchorId="2083E70A" wp14:editId="494F9DF6">
             <wp:extent cx="5400040" cy="2600325"/>
@@ -952,7 +1842,7 @@
                     <pic:cNvPicPr/>
                   </pic:nvPicPr>
                   <pic:blipFill>
-                    <a:blip r:embed="rId17"/>
+                    <a:blip r:embed="rId23"/>
                     <a:stretch>
                       <a:fillRect/>
                     </a:stretch>
@@ -980,18 +1870,6 @@
         </w:drawing>
       </w:r>
     </w:p>
-    <w:p>
-      <w:pPr>
-        <w:jc w:val="both"/>
-        <w:rPr>
-          <w:rFonts w:ascii="Times New Roman" w:hAnsi="Times New Roman" w:cs="Times New Roman"/>
-          <w:sz w:val="24"/>
-          <w:szCs w:val="24"/>
-        </w:rPr>
-      </w:pPr>
-      <w:bookmarkStart w:id="0" w:name="_GoBack"/>
-      <w:bookmarkEnd w:id="0"/>
-    </w:p>
     <w:sectPr>
       <w:pgSz w:w="11906" w:h="16838"/>
       <w:pgMar w:top="1417" w:right="1701" w:bottom="1417" w:left="1701" w:header="708" w:footer="708" w:gutter="0"/>
@@ -1000,6 +1878,127 @@
     </w:sectPr>
   </w:body>
 </w:document>
+</file>
+
+<file path=word/numbering.xml><?xml version="1.0" encoding="utf-8"?>
+<w:numbering xmlns:wpc="http://schemas.microsoft.com/office/word/2010/wordprocessingCanvas" xmlns:cx="http://schemas.microsoft.com/office/drawing/2014/chartex" xmlns:mc="http://schemas.openxmlformats.org/markup-compatibility/2006" xmlns:o="urn:schemas-microsoft-com:office:office" xmlns:r="http://schemas.openxmlformats.org/officeDocument/2006/relationships" xmlns:m="http://schemas.openxmlformats.org/officeDocument/2006/math" xmlns:v="urn:schemas-microsoft-com:vml" xmlns:wp14="http://schemas.microsoft.com/office/word/2010/wordprocessingDrawing" xmlns:wp="http://schemas.openxmlformats.org/drawingml/2006/wordprocessingDrawing" xmlns:w10="urn:schemas-microsoft-com:office:word" xmlns:w="http://schemas.openxmlformats.org/wordprocessingml/2006/main" xmlns:w14="http://schemas.microsoft.com/office/word/2010/wordml" xmlns:w15="http://schemas.microsoft.com/office/word/2012/wordml" xmlns:w16se="http://schemas.microsoft.com/office/word/2015/wordml/symex" xmlns:wpg="http://schemas.microsoft.com/office/word/2010/wordprocessingGroup" xmlns:wpi="http://schemas.microsoft.com/office/word/2010/wordprocessingInk" xmlns:wne="http://schemas.microsoft.com/office/word/2006/wordml" xmlns:wps="http://schemas.microsoft.com/office/word/2010/wordprocessingShape" mc:Ignorable="w14 w15 w16se wp14">
+  <w:abstractNum w:abstractNumId="0" w15:restartNumberingAfterBreak="0">
+    <w:nsid w:val="212B2CD1"/>
+    <w:multiLevelType w:val="hybridMultilevel"/>
+    <w:tmpl w:val="08EEFFE2"/>
+    <w:lvl w:ilvl="0" w:tplc="04160001">
+      <w:start w:val="1"/>
+      <w:numFmt w:val="bullet"/>
+      <w:lvlText w:val=""/>
+      <w:lvlJc w:val="left"/>
+      <w:pPr>
+        <w:ind w:left="720" w:hanging="360"/>
+      </w:pPr>
+      <w:rPr>
+        <w:rFonts w:ascii="Symbol" w:hAnsi="Symbol" w:hint="default"/>
+      </w:rPr>
+    </w:lvl>
+    <w:lvl w:ilvl="1" w:tplc="04160003" w:tentative="1">
+      <w:start w:val="1"/>
+      <w:numFmt w:val="bullet"/>
+      <w:lvlText w:val="o"/>
+      <w:lvlJc w:val="left"/>
+      <w:pPr>
+        <w:ind w:left="1440" w:hanging="360"/>
+      </w:pPr>
+      <w:rPr>
+        <w:rFonts w:ascii="Courier New" w:hAnsi="Courier New" w:cs="Courier New" w:hint="default"/>
+      </w:rPr>
+    </w:lvl>
+    <w:lvl w:ilvl="2" w:tplc="04160005" w:tentative="1">
+      <w:start w:val="1"/>
+      <w:numFmt w:val="bullet"/>
+      <w:lvlText w:val=""/>
+      <w:lvlJc w:val="left"/>
+      <w:pPr>
+        <w:ind w:left="2160" w:hanging="360"/>
+      </w:pPr>
+      <w:rPr>
+        <w:rFonts w:ascii="Wingdings" w:hAnsi="Wingdings" w:hint="default"/>
+      </w:rPr>
+    </w:lvl>
+    <w:lvl w:ilvl="3" w:tplc="04160001" w:tentative="1">
+      <w:start w:val="1"/>
+      <w:numFmt w:val="bullet"/>
+      <w:lvlText w:val=""/>
+      <w:lvlJc w:val="left"/>
+      <w:pPr>
+        <w:ind w:left="2880" w:hanging="360"/>
+      </w:pPr>
+      <w:rPr>
+        <w:rFonts w:ascii="Symbol" w:hAnsi="Symbol" w:hint="default"/>
+      </w:rPr>
+    </w:lvl>
+    <w:lvl w:ilvl="4" w:tplc="04160003" w:tentative="1">
+      <w:start w:val="1"/>
+      <w:numFmt w:val="bullet"/>
+      <w:lvlText w:val="o"/>
+      <w:lvlJc w:val="left"/>
+      <w:pPr>
+        <w:ind w:left="3600" w:hanging="360"/>
+      </w:pPr>
+      <w:rPr>
+        <w:rFonts w:ascii="Courier New" w:hAnsi="Courier New" w:cs="Courier New" w:hint="default"/>
+      </w:rPr>
+    </w:lvl>
+    <w:lvl w:ilvl="5" w:tplc="04160005" w:tentative="1">
+      <w:start w:val="1"/>
+      <w:numFmt w:val="bullet"/>
+      <w:lvlText w:val=""/>
+      <w:lvlJc w:val="left"/>
+      <w:pPr>
+        <w:ind w:left="4320" w:hanging="360"/>
+      </w:pPr>
+      <w:rPr>
+        <w:rFonts w:ascii="Wingdings" w:hAnsi="Wingdings" w:hint="default"/>
+      </w:rPr>
+    </w:lvl>
+    <w:lvl w:ilvl="6" w:tplc="04160001" w:tentative="1">
+      <w:start w:val="1"/>
+      <w:numFmt w:val="bullet"/>
+      <w:lvlText w:val=""/>
+      <w:lvlJc w:val="left"/>
+      <w:pPr>
+        <w:ind w:left="5040" w:hanging="360"/>
+      </w:pPr>
+      <w:rPr>
+        <w:rFonts w:ascii="Symbol" w:hAnsi="Symbol" w:hint="default"/>
+      </w:rPr>
+    </w:lvl>
+    <w:lvl w:ilvl="7" w:tplc="04160003" w:tentative="1">
+      <w:start w:val="1"/>
+      <w:numFmt w:val="bullet"/>
+      <w:lvlText w:val="o"/>
+      <w:lvlJc w:val="left"/>
+      <w:pPr>
+        <w:ind w:left="5760" w:hanging="360"/>
+      </w:pPr>
+      <w:rPr>
+        <w:rFonts w:ascii="Courier New" w:hAnsi="Courier New" w:cs="Courier New" w:hint="default"/>
+      </w:rPr>
+    </w:lvl>
+    <w:lvl w:ilvl="8" w:tplc="04160005" w:tentative="1">
+      <w:start w:val="1"/>
+      <w:numFmt w:val="bullet"/>
+      <w:lvlText w:val=""/>
+      <w:lvlJc w:val="left"/>
+      <w:pPr>
+        <w:ind w:left="6480" w:hanging="360"/>
+      </w:pPr>
+      <w:rPr>
+        <w:rFonts w:ascii="Wingdings" w:hAnsi="Wingdings" w:hint="default"/>
+      </w:rPr>
+    </w:lvl>
+  </w:abstractNum>
+  <w:num w:numId="1">
+    <w:abstractNumId w:val="0"/>
+  </w:num>
+</w:numbering>
 </file>
 
 <file path=word/styles.xml><?xml version="1.0" encoding="utf-8"?>
@@ -1425,6 +2424,17 @@
     <w:semiHidden/>
     <w:unhideWhenUsed/>
   </w:style>
+  <w:style w:type="paragraph" w:styleId="PargrafodaLista">
+    <w:name w:val="List Paragraph"/>
+    <w:basedOn w:val="Normal"/>
+    <w:uiPriority w:val="34"/>
+    <w:qFormat/>
+    <w:rsid w:val="00CC5DA8"/>
+    <w:pPr>
+      <w:ind w:left="720"/>
+      <w:contextualSpacing/>
+    </w:pPr>
+  </w:style>
 </w:styles>
 </file>
 

</xml_diff>